<commit_message>
phân tích class Database
</commit_message>
<xml_diff>
--- a/doc/phân tích class.docx
+++ b/doc/phân tích class.docx
@@ -80,6 +80,440 @@
         <w:t>đều có các thuộc tính và phương thức để mô tả đối tượng tương ứng. Các thuộc tính có phạm vi truy cập như private và public, và các phương thức có thể được sử dụng để thực hiện các tác vụ liên quan đến đối tượng đó.</w:t>
       </w:r>
     </w:p>
+    <w:p>
+      <w:pPr>
+        <w:ind w:firstLine="720"/>
+      </w:pPr>
+    </w:p>
+    <w:p>
+      <w:pPr>
+        <w:ind w:firstLine="720"/>
+      </w:pPr>
+      <w:r>
+        <w:t>Lớp Database</w:t>
+      </w:r>
+      <w:r>
+        <w:drawing>
+          <wp:anchor distT="0" distB="0" distL="114300" distR="114300" simplePos="0" relativeHeight="251667456" behindDoc="0" locked="0" layoutInCell="1" allowOverlap="1" wp14:anchorId="352F4CB8" wp14:editId="729F02E9">
+            <wp:simplePos x="0" y="0"/>
+            <wp:positionH relativeFrom="column">
+              <wp:posOffset>0</wp:posOffset>
+            </wp:positionH>
+            <wp:positionV relativeFrom="paragraph">
+              <wp:posOffset>281940</wp:posOffset>
+            </wp:positionV>
+            <wp:extent cx="5943600" cy="2978785"/>
+            <wp:effectExtent l="0" t="0" r="0" b="0"/>
+            <wp:wrapTight wrapText="bothSides">
+              <wp:wrapPolygon edited="0">
+                <wp:start x="0" y="0"/>
+                <wp:lineTo x="0" y="21411"/>
+                <wp:lineTo x="21531" y="21411"/>
+                <wp:lineTo x="21531" y="0"/>
+                <wp:lineTo x="0" y="0"/>
+              </wp:wrapPolygon>
+            </wp:wrapTight>
+            <wp:docPr id="5" name="Picture 5" descr="A screen shot of a computer code&#10;&#10;Description automatically generated"/>
+            <wp:cNvGraphicFramePr>
+              <a:graphicFrameLocks xmlns:a="http://schemas.openxmlformats.org/drawingml/2006/main" noChangeAspect="1"/>
+            </wp:cNvGraphicFramePr>
+            <a:graphic xmlns:a="http://schemas.openxmlformats.org/drawingml/2006/main">
+              <a:graphicData uri="http://schemas.openxmlformats.org/drawingml/2006/picture">
+                <pic:pic xmlns:pic="http://schemas.openxmlformats.org/drawingml/2006/picture">
+                  <pic:nvPicPr>
+                    <pic:cNvPr id="5" name="Picture 5" descr="A screen shot of a computer code&#10;&#10;Description automatically generated"/>
+                    <pic:cNvPicPr/>
+                  </pic:nvPicPr>
+                  <pic:blipFill>
+                    <a:blip r:embed="rId5"/>
+                    <a:stretch>
+                      <a:fillRect/>
+                    </a:stretch>
+                  </pic:blipFill>
+                  <pic:spPr>
+                    <a:xfrm>
+                      <a:off x="0" y="0"/>
+                      <a:ext cx="5943600" cy="2978785"/>
+                    </a:xfrm>
+                    <a:prstGeom prst="rect">
+                      <a:avLst/>
+                    </a:prstGeom>
+                  </pic:spPr>
+                </pic:pic>
+              </a:graphicData>
+            </a:graphic>
+          </wp:anchor>
+        </w:drawing>
+      </w:r>
+    </w:p>
+    <w:p>
+      <w:pPr>
+        <w:pStyle w:val="NormalWeb"/>
+        <w:shd w:val="clear" w:color="auto" w:fill="F7F7F7"/>
+        <w:spacing w:before="0" w:beforeAutospacing="0" w:after="0" w:afterAutospacing="0"/>
+        <w:rPr>
+          <w:rFonts w:ascii="Segoe UI" w:hAnsi="Segoe UI" w:cs="Segoe UI"/>
+          <w:color w:val="000000"/>
+          <w:sz w:val="27"/>
+          <w:szCs w:val="27"/>
+        </w:rPr>
+      </w:pPr>
+    </w:p>
+    <w:p>
+      <w:pPr>
+        <w:pStyle w:val="NormalWeb"/>
+        <w:shd w:val="clear" w:color="auto" w:fill="F7F7F7"/>
+        <w:spacing w:before="0" w:beforeAutospacing="0" w:after="0" w:afterAutospacing="0"/>
+        <w:rPr>
+          <w:rFonts w:ascii="Segoe UI" w:hAnsi="Segoe UI" w:cs="Segoe UI"/>
+          <w:color w:val="000000"/>
+          <w:sz w:val="27"/>
+          <w:szCs w:val="27"/>
+        </w:rPr>
+      </w:pPr>
+      <w:r>
+        <w:rPr>
+          <w:rFonts w:ascii="Segoe UI" w:hAnsi="Segoe UI" w:cs="Segoe UI"/>
+          <w:color w:val="000000"/>
+          <w:sz w:val="27"/>
+          <w:szCs w:val="27"/>
+        </w:rPr>
+        <w:t>Lớp </w:t>
+      </w:r>
+      <w:r>
+        <w:rPr>
+          <w:rStyle w:val="HTMLCode"/>
+          <w:rFonts w:ascii="Consolas" w:hAnsi="Consolas"/>
+          <w:color w:val="000000"/>
+        </w:rPr>
+        <w:t>Database</w:t>
+      </w:r>
+      <w:r>
+        <w:rPr>
+          <w:rFonts w:ascii="Segoe UI" w:hAnsi="Segoe UI" w:cs="Segoe UI"/>
+          <w:color w:val="000000"/>
+          <w:sz w:val="27"/>
+          <w:szCs w:val="27"/>
+        </w:rPr>
+        <w:t xml:space="preserve"> trong mã PHP trên định nghĩa một lớp để quản lý kết nối cơ sở dữ liệu. </w:t>
+      </w:r>
+    </w:p>
+    <w:p>
+      <w:pPr>
+        <w:pStyle w:val="NormalWeb"/>
+        <w:numPr>
+          <w:ilvl w:val="0"/>
+          <w:numId w:val="7"/>
+        </w:numPr>
+        <w:shd w:val="clear" w:color="auto" w:fill="F7F7F7"/>
+        <w:spacing w:before="0" w:beforeAutospacing="0" w:after="0" w:afterAutospacing="0"/>
+        <w:rPr>
+          <w:rFonts w:ascii="Segoe UI" w:hAnsi="Segoe UI" w:cs="Segoe UI"/>
+          <w:color w:val="000000"/>
+          <w:sz w:val="27"/>
+          <w:szCs w:val="27"/>
+        </w:rPr>
+      </w:pPr>
+      <w:r>
+        <w:rPr>
+          <w:rFonts w:ascii="Segoe UI" w:hAnsi="Segoe UI" w:cs="Segoe UI"/>
+          <w:color w:val="000000"/>
+          <w:sz w:val="27"/>
+          <w:szCs w:val="27"/>
+        </w:rPr>
+        <w:t>Thuộc tính (</w:t>
+      </w:r>
+      <w:r>
+        <w:rPr>
+          <w:rStyle w:val="HTMLCode"/>
+          <w:rFonts w:ascii="Consolas" w:hAnsi="Consolas"/>
+          <w:color w:val="000000"/>
+        </w:rPr>
+        <w:t>$host</w:t>
+      </w:r>
+      <w:r>
+        <w:rPr>
+          <w:rFonts w:ascii="Segoe UI" w:hAnsi="Segoe UI" w:cs="Segoe UI"/>
+          <w:color w:val="000000"/>
+          <w:sz w:val="27"/>
+          <w:szCs w:val="27"/>
+        </w:rPr>
+        <w:t>, </w:t>
+      </w:r>
+      <w:r>
+        <w:rPr>
+          <w:rStyle w:val="HTMLCode"/>
+          <w:rFonts w:ascii="Consolas" w:hAnsi="Consolas"/>
+          <w:color w:val="000000"/>
+        </w:rPr>
+        <w:t>$username</w:t>
+      </w:r>
+      <w:r>
+        <w:rPr>
+          <w:rFonts w:ascii="Segoe UI" w:hAnsi="Segoe UI" w:cs="Segoe UI"/>
+          <w:color w:val="000000"/>
+          <w:sz w:val="27"/>
+          <w:szCs w:val="27"/>
+        </w:rPr>
+        <w:t>, </w:t>
+      </w:r>
+      <w:r>
+        <w:rPr>
+          <w:rStyle w:val="HTMLCode"/>
+          <w:rFonts w:ascii="Consolas" w:hAnsi="Consolas"/>
+          <w:color w:val="000000"/>
+        </w:rPr>
+        <w:t>$password</w:t>
+      </w:r>
+      <w:r>
+        <w:rPr>
+          <w:rFonts w:ascii="Segoe UI" w:hAnsi="Segoe UI" w:cs="Segoe UI"/>
+          <w:color w:val="000000"/>
+          <w:sz w:val="27"/>
+          <w:szCs w:val="27"/>
+        </w:rPr>
+        <w:t>, </w:t>
+      </w:r>
+      <w:r>
+        <w:rPr>
+          <w:rStyle w:val="HTMLCode"/>
+          <w:rFonts w:ascii="Consolas" w:hAnsi="Consolas"/>
+          <w:color w:val="000000"/>
+        </w:rPr>
+        <w:t>$dbName</w:t>
+      </w:r>
+      <w:r>
+        <w:rPr>
+          <w:rFonts w:ascii="Segoe UI" w:hAnsi="Segoe UI" w:cs="Segoe UI"/>
+          <w:color w:val="000000"/>
+          <w:sz w:val="27"/>
+          <w:szCs w:val="27"/>
+        </w:rPr>
+        <w:t>, </w:t>
+      </w:r>
+      <w:r>
+        <w:rPr>
+          <w:rStyle w:val="HTMLCode"/>
+          <w:rFonts w:ascii="Consolas" w:hAnsi="Consolas"/>
+          <w:color w:val="000000"/>
+        </w:rPr>
+        <w:t>$conn</w:t>
+      </w:r>
+      <w:r>
+        <w:rPr>
+          <w:rFonts w:ascii="Segoe UI" w:hAnsi="Segoe UI" w:cs="Segoe UI"/>
+          <w:color w:val="000000"/>
+          <w:sz w:val="27"/>
+          <w:szCs w:val="27"/>
+        </w:rPr>
+        <w:t>): Đây là các biến thành viên (thuộc tính) của lớp </w:t>
+      </w:r>
+      <w:r>
+        <w:rPr>
+          <w:rStyle w:val="HTMLCode"/>
+          <w:rFonts w:ascii="Consolas" w:hAnsi="Consolas"/>
+          <w:color w:val="000000"/>
+        </w:rPr>
+        <w:t>Database</w:t>
+      </w:r>
+      <w:r>
+        <w:rPr>
+          <w:rFonts w:ascii="Segoe UI" w:hAnsi="Segoe UI" w:cs="Segoe UI"/>
+          <w:color w:val="000000"/>
+          <w:sz w:val="27"/>
+          <w:szCs w:val="27"/>
+        </w:rPr>
+        <w:t>. Chúng được sử dụng để lưu trữ thông tin về máy chủ cơ sở dữ liệu (host), tên người dùng và mật khẩu để truy cập cơ sở dữ liệu, tên cơ sở dữ liệu (dbName) và kết nối cơ sở dữ liệu (conn).</w:t>
+      </w:r>
+    </w:p>
+    <w:p>
+      <w:pPr>
+        <w:pStyle w:val="NormalWeb"/>
+        <w:numPr>
+          <w:ilvl w:val="0"/>
+          <w:numId w:val="7"/>
+        </w:numPr>
+        <w:shd w:val="clear" w:color="auto" w:fill="F7F7F7"/>
+        <w:spacing w:before="0" w:beforeAutospacing="0" w:after="0" w:afterAutospacing="0"/>
+        <w:rPr>
+          <w:rFonts w:ascii="Segoe UI" w:hAnsi="Segoe UI" w:cs="Segoe UI"/>
+          <w:color w:val="000000"/>
+          <w:sz w:val="27"/>
+          <w:szCs w:val="27"/>
+        </w:rPr>
+      </w:pPr>
+      <w:r>
+        <w:rPr>
+          <w:rFonts w:ascii="Segoe UI" w:hAnsi="Segoe UI" w:cs="Segoe UI"/>
+          <w:color w:val="000000"/>
+          <w:sz w:val="27"/>
+          <w:szCs w:val="27"/>
+        </w:rPr>
+        <w:t>Phương thức </w:t>
+      </w:r>
+      <w:r>
+        <w:rPr>
+          <w:rStyle w:val="HTMLCode"/>
+          <w:rFonts w:ascii="Consolas" w:hAnsi="Consolas"/>
+          <w:color w:val="000000"/>
+        </w:rPr>
+        <w:t>__construct</w:t>
+      </w:r>
+      <w:r>
+        <w:rPr>
+          <w:rFonts w:ascii="Segoe UI" w:hAnsi="Segoe UI" w:cs="Segoe UI"/>
+          <w:color w:val="000000"/>
+          <w:sz w:val="27"/>
+          <w:szCs w:val="27"/>
+        </w:rPr>
+        <w:t>: Đây là phương thức khởi tạo của lớp </w:t>
+      </w:r>
+      <w:r>
+        <w:rPr>
+          <w:rStyle w:val="HTMLCode"/>
+          <w:rFonts w:ascii="Consolas" w:hAnsi="Consolas"/>
+          <w:color w:val="000000"/>
+        </w:rPr>
+        <w:t>Database</w:t>
+      </w:r>
+      <w:r>
+        <w:rPr>
+          <w:rFonts w:ascii="Segoe UI" w:hAnsi="Segoe UI" w:cs="Segoe UI"/>
+          <w:color w:val="000000"/>
+          <w:sz w:val="27"/>
+          <w:szCs w:val="27"/>
+        </w:rPr>
+        <w:t>. nó sẽ được gọi khi một đối tượng </w:t>
+      </w:r>
+      <w:r>
+        <w:rPr>
+          <w:rStyle w:val="HTMLCode"/>
+          <w:rFonts w:ascii="Consolas" w:hAnsi="Consolas"/>
+          <w:color w:val="000000"/>
+        </w:rPr>
+        <w:t>Database</w:t>
+      </w:r>
+      <w:r>
+        <w:rPr>
+          <w:rFonts w:ascii="Segoe UI" w:hAnsi="Segoe UI" w:cs="Segoe UI"/>
+          <w:color w:val="000000"/>
+          <w:sz w:val="27"/>
+          <w:szCs w:val="27"/>
+        </w:rPr>
+        <w:t> được tạo ra.</w:t>
+      </w:r>
+    </w:p>
+    <w:p>
+      <w:pPr>
+        <w:pStyle w:val="NormalWeb"/>
+        <w:numPr>
+          <w:ilvl w:val="0"/>
+          <w:numId w:val="7"/>
+        </w:numPr>
+        <w:shd w:val="clear" w:color="auto" w:fill="F7F7F7"/>
+        <w:spacing w:before="0" w:beforeAutospacing="0" w:after="0" w:afterAutospacing="0"/>
+        <w:rPr>
+          <w:rFonts w:ascii="Segoe UI" w:hAnsi="Segoe UI" w:cs="Segoe UI"/>
+          <w:color w:val="000000"/>
+          <w:sz w:val="27"/>
+          <w:szCs w:val="27"/>
+        </w:rPr>
+      </w:pPr>
+      <w:r>
+        <w:rPr>
+          <w:rFonts w:ascii="Segoe UI" w:hAnsi="Segoe UI" w:cs="Segoe UI"/>
+          <w:color w:val="000000"/>
+          <w:sz w:val="27"/>
+          <w:szCs w:val="27"/>
+        </w:rPr>
+        <w:t>Phương thức </w:t>
+      </w:r>
+      <w:r>
+        <w:rPr>
+          <w:rStyle w:val="HTMLCode"/>
+          <w:rFonts w:ascii="Consolas" w:hAnsi="Consolas"/>
+          <w:color w:val="000000"/>
+        </w:rPr>
+        <w:t>connect</w:t>
+      </w:r>
+      <w:r>
+        <w:rPr>
+          <w:rFonts w:ascii="Segoe UI" w:hAnsi="Segoe UI" w:cs="Segoe UI"/>
+          <w:color w:val="000000"/>
+          <w:sz w:val="27"/>
+          <w:szCs w:val="27"/>
+        </w:rPr>
+        <w:t>: Phương thức này được sử dụng để thiết lập kết nối với cơ sở dữ liệu. Nó sử dụng lớp </w:t>
+      </w:r>
+      <w:r>
+        <w:rPr>
+          <w:rStyle w:val="HTMLCode"/>
+          <w:rFonts w:ascii="Consolas" w:hAnsi="Consolas"/>
+          <w:color w:val="000000"/>
+        </w:rPr>
+        <w:t>PDO</w:t>
+      </w:r>
+      <w:r>
+        <w:rPr>
+          <w:rFonts w:ascii="Segoe UI" w:hAnsi="Segoe UI" w:cs="Segoe UI"/>
+          <w:color w:val="000000"/>
+          <w:sz w:val="27"/>
+          <w:szCs w:val="27"/>
+        </w:rPr>
+        <w:t xml:space="preserve"> để tạo một đối tượng kết nối PDO và thiết lập các thuộc tính cần thiết cho kết nối. Nếu kết nối không </w:t>
+      </w:r>
+      <w:r>
+        <w:rPr>
+          <w:rFonts w:ascii="Segoe UI" w:hAnsi="Segoe UI" w:cs="Segoe UI"/>
+          <w:color w:val="000000"/>
+          <w:sz w:val="27"/>
+          <w:szCs w:val="27"/>
+        </w:rPr>
+        <w:lastRenderedPageBreak/>
+        <w:t>thành công, ngoại lệ </w:t>
+      </w:r>
+      <w:r>
+        <w:rPr>
+          <w:rStyle w:val="HTMLCode"/>
+          <w:rFonts w:ascii="Consolas" w:hAnsi="Consolas"/>
+          <w:color w:val="000000"/>
+        </w:rPr>
+        <w:t>PDOException</w:t>
+      </w:r>
+      <w:r>
+        <w:rPr>
+          <w:rFonts w:ascii="Segoe UI" w:hAnsi="Segoe UI" w:cs="Segoe UI"/>
+          <w:color w:val="000000"/>
+          <w:sz w:val="27"/>
+          <w:szCs w:val="27"/>
+        </w:rPr>
+        <w:t> sẽ được ném và thông báo lỗi sẽ được hiển thị. Cuối cùng, phương thức trả về đối tượng kết nối PDO (</w:t>
+      </w:r>
+      <w:r>
+        <w:rPr>
+          <w:rStyle w:val="HTMLCode"/>
+          <w:rFonts w:ascii="Consolas" w:hAnsi="Consolas"/>
+          <w:color w:val="000000"/>
+        </w:rPr>
+        <w:t>$this-&gt;conn</w:t>
+      </w:r>
+      <w:r>
+        <w:rPr>
+          <w:rFonts w:ascii="Segoe UI" w:hAnsi="Segoe UI" w:cs="Segoe UI"/>
+          <w:color w:val="000000"/>
+          <w:sz w:val="27"/>
+          <w:szCs w:val="27"/>
+        </w:rPr>
+        <w:t>).</w:t>
+      </w:r>
+    </w:p>
+    <w:p>
+      <w:pPr>
+        <w:ind w:firstLine="720"/>
+      </w:pPr>
+    </w:p>
+    <w:p/>
+    <w:p/>
     <w:p/>
     <w:p>
       <w:r>
@@ -144,7 +578,7 @@
                     <pic:cNvPicPr/>
                   </pic:nvPicPr>
                   <pic:blipFill>
-                    <a:blip r:embed="rId5"/>
+                    <a:blip r:embed="rId6"/>
                     <a:stretch>
                       <a:fillRect/>
                     </a:stretch>
@@ -194,6 +628,7 @@
         <w:rPr>
           <w:noProof/>
         </w:rPr>
+        <w:lastRenderedPageBreak/>
         <w:drawing>
           <wp:anchor distT="0" distB="0" distL="114300" distR="114300" simplePos="0" relativeHeight="251661312" behindDoc="0" locked="0" layoutInCell="1" allowOverlap="1" wp14:anchorId="5A7CDF25" wp14:editId="5BBE509E">
             <wp:simplePos x="0" y="0"/>
@@ -226,7 +661,7 @@
                     <pic:cNvPicPr/>
                   </pic:nvPicPr>
                   <pic:blipFill>
-                    <a:blip r:embed="rId6"/>
+                    <a:blip r:embed="rId7"/>
                     <a:stretch>
                       <a:fillRect/>
                     </a:stretch>
@@ -770,17 +1205,7 @@
           <w:sz w:val="27"/>
           <w:szCs w:val="27"/>
         </w:rPr>
-        <w:t xml:space="preserve"> từ yêu cầu và sử dụng nó để xóa bản ghi tương ứng trong bảng </w:t>
-      </w:r>
-      <w:r>
-        <w:rPr>
-          <w:rFonts w:ascii="Segoe UI" w:eastAsia="Times New Roman" w:hAnsi="Segoe UI" w:cs="Segoe UI"/>
-          <w:color w:val="000000"/>
-          <w:sz w:val="27"/>
-          <w:szCs w:val="27"/>
-        </w:rPr>
-        <w:lastRenderedPageBreak/>
-        <w:t>"refresh_tokens" bằng câu truy vấn DELETE. Cuối cùng, phương thức trả về một mảng thông báo cho việc đăng xuất thành công.</w:t>
+        <w:t> từ yêu cầu và sử dụng nó để xóa bản ghi tương ứng trong bảng "refresh_tokens" bằng câu truy vấn DELETE. Cuối cùng, phương thức trả về một mảng thông báo cho việc đăng xuất thành công.</w:t>
       </w:r>
     </w:p>
     <w:p>
@@ -805,6 +1230,7 @@
           <w:sz w:val="27"/>
           <w:szCs w:val="27"/>
         </w:rPr>
+        <w:lastRenderedPageBreak/>
         <w:t>Phương thức </w:t>
       </w:r>
       <w:r>
@@ -1007,7 +1433,7 @@
                     <pic:cNvPicPr/>
                   </pic:nvPicPr>
                   <pic:blipFill>
-                    <a:blip r:embed="rId7"/>
+                    <a:blip r:embed="rId8"/>
                     <a:stretch>
                       <a:fillRect/>
                     </a:stretch>
@@ -1065,7 +1491,6 @@
           <w:sz w:val="27"/>
           <w:szCs w:val="27"/>
         </w:rPr>
-        <w:lastRenderedPageBreak/>
         <w:t>Lớp Book có các thuộc tính private $conn, public $id, $title, $available, $image, $description, $category_code và $author.</w:t>
       </w:r>
     </w:p>
@@ -1092,6 +1517,7 @@
           <w:sz w:val="27"/>
           <w:szCs w:val="27"/>
         </w:rPr>
+        <w:lastRenderedPageBreak/>
         <w:t>Phương thức khởi tạo (</w:t>
       </w:r>
       <w:r>
@@ -1632,6 +2058,10 @@
         <w:ind w:firstLine="720"/>
       </w:pPr>
       <w:r>
+        <w:rPr>
+          <w:noProof/>
+        </w:rPr>
+        <w:lastRenderedPageBreak/>
         <w:drawing>
           <wp:anchor distT="0" distB="0" distL="114300" distR="114300" simplePos="0" relativeHeight="251665408" behindDoc="0" locked="0" layoutInCell="1" allowOverlap="1" wp14:anchorId="46610B3B" wp14:editId="610D77F5">
             <wp:simplePos x="0" y="0"/>
@@ -1664,7 +2094,7 @@
                     <pic:cNvPicPr/>
                   </pic:nvPicPr>
                   <pic:blipFill>
-                    <a:blip r:embed="rId8"/>
+                    <a:blip r:embed="rId9"/>
                     <a:stretch>
                       <a:fillRect/>
                     </a:stretch>
@@ -1815,16 +2245,7 @@
           <w:sz w:val="27"/>
           <w:szCs w:val="27"/>
         </w:rPr>
-        <w:t xml:space="preserve"> </w:t>
-      </w:r>
-      <w:r>
-        <w:rPr>
-          <w:rFonts w:ascii="Segoe UI" w:eastAsia="Times New Roman" w:hAnsi="Segoe UI" w:cs="Segoe UI"/>
-          <w:color w:val="000000"/>
-          <w:sz w:val="27"/>
-          <w:szCs w:val="27"/>
-        </w:rPr>
-        <w:t>có các thuộc tính private $conn, public $id, $</w:t>
+        <w:t xml:space="preserve"> có các thuộc tính private $conn, public $id, $</w:t>
       </w:r>
       <w:r>
         <w:rPr>
@@ -2218,11 +2639,6 @@
         </w:rPr>
         <w:t>: Phương thức này được sử dụng để lấy danh sách các phiếu mượn/trả sách của một người dùng cụ thể. Nó truy xuất các phiếu mượn/trả sách từ cơ sở dữ liệu dựa trên ID người dùng và trả về kết quả dưới dạng một mảng chứa thông tin về các phiếu mượn/trả sách.</w:t>
       </w:r>
-    </w:p>
-    <w:p>
-      <w:pPr>
-        <w:ind w:firstLine="720"/>
-      </w:pPr>
     </w:p>
     <w:sectPr>
       <w:pgSz w:w="12240" w:h="15840"/>
@@ -2648,6 +3064,119 @@
     </w:lvl>
   </w:abstractNum>
   <w:abstractNum w:abstractNumId="3" w15:restartNumberingAfterBreak="0">
+    <w:nsid w:val="45FA39D4"/>
+    <w:multiLevelType w:val="multilevel"/>
+    <w:tmpl w:val="8D3CD33A"/>
+    <w:lvl w:ilvl="0">
+      <w:start w:val="1"/>
+      <w:numFmt w:val="decimal"/>
+      <w:lvlText w:val="%1."/>
+      <w:lvlJc w:val="left"/>
+      <w:pPr>
+        <w:tabs>
+          <w:tab w:val="num" w:pos="720"/>
+        </w:tabs>
+        <w:ind w:left="720" w:hanging="360"/>
+      </w:pPr>
+    </w:lvl>
+    <w:lvl w:ilvl="1" w:tentative="1">
+      <w:start w:val="1"/>
+      <w:numFmt w:val="decimal"/>
+      <w:lvlText w:val="%2."/>
+      <w:lvlJc w:val="left"/>
+      <w:pPr>
+        <w:tabs>
+          <w:tab w:val="num" w:pos="1440"/>
+        </w:tabs>
+        <w:ind w:left="1440" w:hanging="360"/>
+      </w:pPr>
+    </w:lvl>
+    <w:lvl w:ilvl="2" w:tentative="1">
+      <w:start w:val="1"/>
+      <w:numFmt w:val="decimal"/>
+      <w:lvlText w:val="%3."/>
+      <w:lvlJc w:val="left"/>
+      <w:pPr>
+        <w:tabs>
+          <w:tab w:val="num" w:pos="2160"/>
+        </w:tabs>
+        <w:ind w:left="2160" w:hanging="360"/>
+      </w:pPr>
+    </w:lvl>
+    <w:lvl w:ilvl="3" w:tentative="1">
+      <w:start w:val="1"/>
+      <w:numFmt w:val="decimal"/>
+      <w:lvlText w:val="%4."/>
+      <w:lvlJc w:val="left"/>
+      <w:pPr>
+        <w:tabs>
+          <w:tab w:val="num" w:pos="2880"/>
+        </w:tabs>
+        <w:ind w:left="2880" w:hanging="360"/>
+      </w:pPr>
+    </w:lvl>
+    <w:lvl w:ilvl="4" w:tentative="1">
+      <w:start w:val="1"/>
+      <w:numFmt w:val="decimal"/>
+      <w:lvlText w:val="%5."/>
+      <w:lvlJc w:val="left"/>
+      <w:pPr>
+        <w:tabs>
+          <w:tab w:val="num" w:pos="3600"/>
+        </w:tabs>
+        <w:ind w:left="3600" w:hanging="360"/>
+      </w:pPr>
+    </w:lvl>
+    <w:lvl w:ilvl="5" w:tentative="1">
+      <w:start w:val="1"/>
+      <w:numFmt w:val="decimal"/>
+      <w:lvlText w:val="%6."/>
+      <w:lvlJc w:val="left"/>
+      <w:pPr>
+        <w:tabs>
+          <w:tab w:val="num" w:pos="4320"/>
+        </w:tabs>
+        <w:ind w:left="4320" w:hanging="360"/>
+      </w:pPr>
+    </w:lvl>
+    <w:lvl w:ilvl="6" w:tentative="1">
+      <w:start w:val="1"/>
+      <w:numFmt w:val="decimal"/>
+      <w:lvlText w:val="%7."/>
+      <w:lvlJc w:val="left"/>
+      <w:pPr>
+        <w:tabs>
+          <w:tab w:val="num" w:pos="5040"/>
+        </w:tabs>
+        <w:ind w:left="5040" w:hanging="360"/>
+      </w:pPr>
+    </w:lvl>
+    <w:lvl w:ilvl="7" w:tentative="1">
+      <w:start w:val="1"/>
+      <w:numFmt w:val="decimal"/>
+      <w:lvlText w:val="%8."/>
+      <w:lvlJc w:val="left"/>
+      <w:pPr>
+        <w:tabs>
+          <w:tab w:val="num" w:pos="5760"/>
+        </w:tabs>
+        <w:ind w:left="5760" w:hanging="360"/>
+      </w:pPr>
+    </w:lvl>
+    <w:lvl w:ilvl="8" w:tentative="1">
+      <w:start w:val="1"/>
+      <w:numFmt w:val="decimal"/>
+      <w:lvlText w:val="%9."/>
+      <w:lvlJc w:val="left"/>
+      <w:pPr>
+        <w:tabs>
+          <w:tab w:val="num" w:pos="6480"/>
+        </w:tabs>
+        <w:ind w:left="6480" w:hanging="360"/>
+      </w:pPr>
+    </w:lvl>
+  </w:abstractNum>
+  <w:abstractNum w:abstractNumId="4" w15:restartNumberingAfterBreak="0">
     <w:nsid w:val="64B543E4"/>
     <w:multiLevelType w:val="multilevel"/>
     <w:tmpl w:val="ADBCB654"/>
@@ -2760,7 +3289,7 @@
       </w:pPr>
     </w:lvl>
   </w:abstractNum>
-  <w:abstractNum w:abstractNumId="4" w15:restartNumberingAfterBreak="0">
+  <w:abstractNum w:abstractNumId="5" w15:restartNumberingAfterBreak="0">
     <w:nsid w:val="689329AD"/>
     <w:multiLevelType w:val="multilevel"/>
     <w:tmpl w:val="34620A36"/>
@@ -2873,7 +3402,7 @@
       </w:pPr>
     </w:lvl>
   </w:abstractNum>
-  <w:abstractNum w:abstractNumId="5" w15:restartNumberingAfterBreak="0">
+  <w:abstractNum w:abstractNumId="6" w15:restartNumberingAfterBreak="0">
     <w:nsid w:val="6EB43BA5"/>
     <w:multiLevelType w:val="multilevel"/>
     <w:tmpl w:val="BF1ACA32"/>
@@ -3023,7 +3552,7 @@
     </w:lvl>
   </w:abstractNum>
   <w:num w:numId="1">
-    <w:abstractNumId w:val="5"/>
+    <w:abstractNumId w:val="6"/>
   </w:num>
   <w:num w:numId="2">
     <w:abstractNumId w:val="1"/>
@@ -3032,12 +3561,15 @@
     <w:abstractNumId w:val="0"/>
   </w:num>
   <w:num w:numId="4">
-    <w:abstractNumId w:val="4"/>
+    <w:abstractNumId w:val="5"/>
   </w:num>
   <w:num w:numId="5">
     <w:abstractNumId w:val="2"/>
   </w:num>
   <w:num w:numId="6">
+    <w:abstractNumId w:val="4"/>
+  </w:num>
+  <w:num w:numId="7">
     <w:abstractNumId w:val="3"/>
   </w:num>
 </w:numbering>

</xml_diff>